<commit_message>
Session 26 Particle Systems
</commit_message>
<xml_diff>
--- a/Session26Examples/Session 26.docx
+++ b/Session26Examples/Session 26.docx
@@ -161,7 +161,6 @@
                 <w:bCs/>
               </w:rPr>
             </w:pPr>
-            <w:proofErr w:type="spellStart"/>
             <w:r>
               <w:rPr>
                 <w:b/>
@@ -169,7 +168,6 @@
               </w:rPr>
               <w:t>ParticleSystem</w:t>
             </w:r>
-            <w:proofErr w:type="spellEnd"/>
           </w:p>
           <w:p>
             <w:pPr>
@@ -519,27 +517,14 @@
       </w:r>
     </w:p>
     <w:p>
-      <w:proofErr w:type="spellStart"/>
       <w:r>
-        <w:t>PerlinNoise</w:t>
-      </w:r>
-      <w:proofErr w:type="spellEnd"/>
-      <w:r>
-        <w:t xml:space="preserve"> </w:t>
+        <w:t xml:space="preserve">PerlinNoise </w:t>
       </w:r>
       <w:r>
         <w:t>*</w:t>
       </w:r>
       <w:r>
-        <w:t xml:space="preserve">= </w:t>
-      </w:r>
-      <w:proofErr w:type="spellStart"/>
-      <w:r>
-        <w:t>Random.Range</w:t>
-      </w:r>
-      <w:proofErr w:type="spellEnd"/>
-      <w:r>
-        <w:t xml:space="preserve">(0,5) </w:t>
+        <w:t xml:space="preserve">= Random.Range(0,5) </w:t>
       </w:r>
     </w:p>
     <w:p/>
@@ -742,7 +727,7 @@
               <w:t>5:</w:t>
             </w:r>
             <w:r>
-              <w:t>22</w:t>
+              <w:t>06</w:t>
             </w:r>
             <w:r>
               <w:t xml:space="preserve">PM – </w:t>
@@ -751,7 +736,7 @@
               <w:t>6:</w:t>
             </w:r>
             <w:r>
-              <w:t>00</w:t>
+              <w:t>09</w:t>
             </w:r>
             <w:r>
               <w:t>PM AWST</w:t>
@@ -784,13 +769,8 @@
               <w:pStyle w:val="ListParagraph"/>
               <w:ind w:left="0"/>
             </w:pPr>
-            <w:proofErr w:type="spellStart"/>
-            <w:r>
-              <w:t>Github</w:t>
-            </w:r>
-            <w:proofErr w:type="spellEnd"/>
-            <w:r>
-              <w:t xml:space="preserve"> Name</w:t>
+            <w:r>
+              <w:t>Github Name</w:t>
             </w:r>
           </w:p>
         </w:tc>
@@ -842,6 +822,9 @@
               <w:pStyle w:val="ListParagraph"/>
               <w:ind w:left="0"/>
             </w:pPr>
+            <w:r>
+              <w:t>1 hour 3 min</w:t>
+            </w:r>
           </w:p>
         </w:tc>
       </w:tr>
@@ -1110,15 +1093,7 @@
       <w:jc w:val="center"/>
     </w:pPr>
     <w:r>
-      <w:t xml:space="preserve">Game Development Tutoring | </w:t>
-    </w:r>
-    <w:proofErr w:type="spellStart"/>
-    <w:r>
-      <w:t>Openic</w:t>
-    </w:r>
-    <w:proofErr w:type="spellEnd"/>
-    <w:r>
-      <w:t xml:space="preserve"> Development © All rights reserved 2021</w:t>
+      <w:t>Game Development Tutoring | Openic Development © All rights reserved 2021</w:t>
     </w:r>
   </w:p>
 </w:ftr>

</xml_diff>